<commit_message>
include comments on prophet
</commit_message>
<xml_diff>
--- a/ProjWriteup.docx
+++ b/ProjWriteup.docx
@@ -9,22 +9,7 @@
     </w:p>
     <w:p>
       <w:r>
-        <w:t xml:space="preserve">Time series forecasting, a subset of </w:t>
-      </w:r>
-      <w:r>
-        <w:t xml:space="preserve">more general </w:t>
-      </w:r>
-      <w:r>
-        <w:t xml:space="preserve">statistical forecasting, pertains to using mathematical models </w:t>
-      </w:r>
-      <w:r>
-        <w:t xml:space="preserve">and methods </w:t>
-      </w:r>
-      <w:r>
-        <w:t>to best explain the movement of a particular metric with respect to time.</w:t>
-      </w:r>
-      <w:r>
-        <w:t xml:space="preserve"> </w:t>
+        <w:t xml:space="preserve">Time series forecasting, a subset of more general statistical forecasting, pertains to using mathematical models and methods to best explain the movement of a particular metric with respect to time. </w:t>
       </w:r>
       <w:r>
         <w:t>A</w:t>
@@ -138,34 +123,7 @@
         </w:numPr>
       </w:pPr>
       <w:r>
-        <w:t xml:space="preserve">“test.csv” contained monthly </w:t>
-      </w:r>
-      <w:r>
-        <w:t xml:space="preserve">observations of </w:t>
-      </w:r>
-      <w:r>
-        <w:t>three</w:t>
-      </w:r>
-      <w:r>
-        <w:t xml:space="preserve"> variables, from January </w:t>
-      </w:r>
-      <w:r>
-        <w:t>2011</w:t>
-      </w:r>
-      <w:r>
-        <w:t xml:space="preserve"> to </w:t>
-      </w:r>
-      <w:r>
-        <w:t>December 2012</w:t>
-      </w:r>
-      <w:r>
-        <w:t>.</w:t>
-      </w:r>
-      <w:r>
-        <w:t xml:space="preserve"> These three variables were comprised of the Canadian national </w:t>
-      </w:r>
-      <w:r>
-        <w:t>unemployment rate, the house price index, and the country’s population count.</w:t>
+        <w:t>“test.csv” contained monthly observations of three variables, from January 2011 to December 2012. These three variables were comprised of the Canadian national unemployment rate, the house price index, and the country’s population count.</w:t>
       </w:r>
     </w:p>
     <w:p/>
@@ -572,7 +530,7 @@
         <mc:AlternateContent>
           <mc:Choice Requires="wps">
             <w:drawing>
-              <wp:anchor distT="0" distB="0" distL="114300" distR="114300" simplePos="0" relativeHeight="251659264" behindDoc="0" locked="0" layoutInCell="1" allowOverlap="1" wp14:anchorId="086A4B60" wp14:editId="62F2E8D5">
+              <wp:anchor distT="0" distB="0" distL="114300" distR="114300" simplePos="0" relativeHeight="251659264" behindDoc="0" locked="0" layoutInCell="1" allowOverlap="1" wp14:anchorId="086A4B60" wp14:editId="5EF0732B">
                 <wp:simplePos x="0" y="0"/>
                 <wp:positionH relativeFrom="column">
                   <wp:posOffset>1194435</wp:posOffset>
@@ -636,7 +594,7 @@
           </mc:Choice>
           <mc:Fallback>
             <w:pict>
-              <v:rect w14:anchorId="4DB9AF07" id="Rectangle 1" o:spid="_x0000_s1026" style="position:absolute;margin-left:94.05pt;margin-top:14.95pt;width:3in;height:9pt;z-index:251659264;visibility:visible;mso-wrap-style:square;mso-wrap-distance-left:9pt;mso-wrap-distance-top:0;mso-wrap-distance-right:9pt;mso-wrap-distance-bottom:0;mso-position-horizontal:absolute;mso-position-horizontal-relative:text;mso-position-vertical:absolute;mso-position-vertical-relative:text;v-text-anchor:middle" o:gfxdata="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" fillcolor="#4472c4 [3204]" strokecolor="#1f3763 [1604]" strokeweight="1pt">
+              <v:rect w14:anchorId="72256161" id="Rectangle 1" o:spid="_x0000_s1026" style="position:absolute;margin-left:94.05pt;margin-top:14.95pt;width:3in;height:9pt;z-index:251659264;visibility:visible;mso-wrap-style:square;mso-wrap-distance-left:9pt;mso-wrap-distance-top:0;mso-wrap-distance-right:9pt;mso-wrap-distance-bottom:0;mso-position-horizontal:absolute;mso-position-horizontal-relative:text;mso-position-vertical:absolute;mso-position-vertical-relative:text;v-text-anchor:middle" o:gfxdata="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" fillcolor="#4472c4 [3204]" strokecolor="#1f3763 [1604]" strokeweight="1pt">
                 <w10:wrap type="through"/>
               </v:rect>
             </w:pict>
@@ -1640,6 +1598,68 @@
       </w:r>
       <w:r>
         <w:t>other models.</w:t>
+      </w:r>
+    </w:p>
+    <w:p/>
+    <w:p>
+      <w:r>
+        <w:t>#Prophet</w:t>
+      </w:r>
+    </w:p>
+    <w:p>
+      <w:r>
+        <w:t>Another</w:t>
+      </w:r>
+      <w:r>
+        <w:t xml:space="preserve"> univariate approach </w:t>
+      </w:r>
+      <w:r>
+        <w:t>considered was</w:t>
+      </w:r>
+      <w:r>
+        <w:t xml:space="preserve"> </w:t>
+      </w:r>
+      <w:r>
+        <w:rPr>
+          <w:i/>
+        </w:rPr>
+        <w:t>prophet</w:t>
+      </w:r>
+      <w:r>
+        <w:t xml:space="preserve">, </w:t>
+      </w:r>
+      <w:r>
+        <w:t>developed by facebook research.</w:t>
+      </w:r>
+      <w:r>
+        <w:t xml:space="preserve"> Prophet models the time series </w:t>
+      </w:r>
+      <w:r>
+        <w:t>data by</w:t>
+      </w:r>
+      <w:r>
+        <w:t xml:space="preserve"> decomposing into three model components: trend, seasonality and holidays. Since the </w:t>
+      </w:r>
+      <w:r>
+        <w:t xml:space="preserve">temporal granularity of the </w:t>
+      </w:r>
+      <w:r>
+        <w:t xml:space="preserve">data is </w:t>
+      </w:r>
+      <w:r>
+        <w:t>month</w:t>
+      </w:r>
+      <w:r>
+        <w:t>, the holiday</w:t>
+      </w:r>
+      <w:r>
+        <w:t xml:space="preserve"> component of the model is ignored.</w:t>
+      </w:r>
+      <w:r>
+        <w:t xml:space="preserve"> </w:t>
+      </w:r>
+      <w:r>
+        <w:t>As the prophet model does not have provision to include external variables, mainly House Price Index, which was observed to have influence on the Bankruptcy Rate</w:t>
       </w:r>
       <w:bookmarkStart w:id="0" w:name="_GoBack"/>
       <w:bookmarkEnd w:id="0"/>

</xml_diff>